<commit_message>
Updated figures and weight update code
</commit_message>
<xml_diff>
--- a/Description.docx
+++ b/Description.docx
@@ -17,21 +17,25 @@
       </w:r>
       <w:proofErr w:type="spellEnd"/>
     </w:p>
-    <w:p/>
     <w:p>
-      <w:r>
-        <w:t>Python code for this assignment is included in HW4.py</w:t>
-      </w:r>
       <w:bookmarkStart w:id="0" w:name="_GoBack"/>
       <w:bookmarkEnd w:id="0"/>
     </w:p>
     <w:p>
       <w:r>
+        <w:t>Python code for this assignment is included in HW4.py</w:t>
+      </w:r>
+    </w:p>
+    <w:p>
+      <w:r>
+        <w:rPr>
+          <w:noProof/>
+        </w:rPr>
         <w:drawing>
-          <wp:inline distT="0" distB="0" distL="0" distR="0" wp14:anchorId="42090E82" wp14:editId="707E582E">
-            <wp:extent cx="4966335" cy="3726343"/>
-            <wp:effectExtent l="0" t="0" r="12065" b="7620"/>
-            <wp:docPr id="3" name="Picture 3" descr="figure_1.png"/>
+          <wp:inline distT="0" distB="0" distL="0" distR="0" wp14:anchorId="5C95047D" wp14:editId="5C8E9F9A">
+            <wp:extent cx="5182126" cy="2918268"/>
+            <wp:effectExtent l="0" t="0" r="0" b="3175"/>
+            <wp:docPr id="2" name="Picture 2" descr="figure_1.png"/>
             <wp:cNvGraphicFramePr>
               <a:graphicFrameLocks xmlns:a="http://schemas.openxmlformats.org/drawingml/2006/main" noChangeAspect="1"/>
             </wp:cNvGraphicFramePr>
@@ -39,7 +43,7 @@
               <a:graphicData uri="http://schemas.openxmlformats.org/drawingml/2006/picture">
                 <pic:pic xmlns:pic="http://schemas.openxmlformats.org/drawingml/2006/picture">
                   <pic:nvPicPr>
-                    <pic:cNvPr id="0" name="Picture 1" descr="figure_1.png"/>
+                    <pic:cNvPr id="0" name="Picture 2" descr="figure_1.png"/>
                     <pic:cNvPicPr>
                       <a:picLocks noChangeAspect="1" noChangeArrowheads="1"/>
                     </pic:cNvPicPr>
@@ -60,7 +64,7 @@
                   <pic:spPr bwMode="auto">
                     <a:xfrm>
                       <a:off x="0" y="0"/>
-                      <a:ext cx="4980487" cy="3736961"/>
+                      <a:ext cx="5211217" cy="2934650"/>
                     </a:xfrm>
                     <a:prstGeom prst="rect">
                       <a:avLst/>

</xml_diff>